<commit_message>
Requirements aangepast en usecasediagram toegevoegd
UseCases incoming.
</commit_message>
<xml_diff>
--- a/Documentatie/Requirements.docx
+++ b/Documentatie/Requirements.docx
@@ -316,38 +316,7 @@
               <w:pStyle w:val="Geenafstand"/>
             </w:pPr>
             <w:r>
-              <w:t>De gebruiker kan z</w:t>
-            </w:r>
-            <w:commentRangeStart w:id="1"/>
-            <w:r>
-              <w:t xml:space="preserve">ien hoeveel mensen in </w:t>
-            </w:r>
-            <w:r>
-              <w:t>een room zitten</w:t>
-            </w:r>
-            <w:r>
-              <w:t xml:space="preserve">, </w:t>
-            </w:r>
-            <w:r>
-              <w:t xml:space="preserve">of de </w:t>
-            </w:r>
-            <w:r>
-              <w:t xml:space="preserve">game gestart is en hoelang de game </w:t>
-            </w:r>
-            <w:r>
-              <w:t xml:space="preserve">(nog) </w:t>
-            </w:r>
-            <w:r>
-              <w:t>duurt.</w:t>
-            </w:r>
-            <w:commentRangeEnd w:id="1"/>
-            <w:r>
-              <w:rPr>
-                <w:rStyle w:val="Verwijzingopmerking"/>
-                <w:b w:val="0"/>
-                <w:bCs w:val="0"/>
-              </w:rPr>
-              <w:commentReference w:id="1"/>
+              <w:t>De gebruiker kan een game die andere gebruikers spelen bekijken.</w:t>
             </w:r>
           </w:p>
         </w:tc>
@@ -375,15 +344,9 @@
           <w:p>
             <w:pPr>
               <w:pStyle w:val="Geenafstand"/>
-              <w:tabs>
-                <w:tab w:val="left" w:pos="5715"/>
-              </w:tabs>
-            </w:pPr>
-            <w:r>
-              <w:t xml:space="preserve">Gebruikers in de lobby kunnen een lijst van actieve </w:t>
-            </w:r>
-            <w:r>
-              <w:t>games/gamerooms zien</w:t>
+            </w:pPr>
+            <w:r>
+              <w:t>De gebruiker kan een deelnemen aan een gameroom</w:t>
             </w:r>
           </w:p>
         </w:tc>
@@ -395,39 +358,6 @@
             <w:pPr>
               <w:pStyle w:val="Geenafstand"/>
               <w:cnfStyle w:val="000000000000" w:firstRow="0" w:lastRow="0" w:firstColumn="0" w:lastColumn="0" w:oddVBand="0" w:evenVBand="0" w:oddHBand="0" w:evenHBand="0" w:firstRowFirstColumn="0" w:firstRowLastColumn="0" w:lastRowFirstColumn="0" w:lastRowLastColumn="0"/>
-            </w:pPr>
-            <w:r>
-              <w:t>M</w:t>
-            </w:r>
-          </w:p>
-        </w:tc>
-      </w:tr>
-      <w:tr>
-        <w:trPr>
-          <w:cnfStyle w:val="000000100000" w:firstRow="0" w:lastRow="0" w:firstColumn="0" w:lastColumn="0" w:oddVBand="0" w:evenVBand="0" w:oddHBand="1" w:evenHBand="0" w:firstRowFirstColumn="0" w:firstRowLastColumn="0" w:lastRowFirstColumn="0" w:lastRowLastColumn="0"/>
-        </w:trPr>
-        <w:tc>
-          <w:tcPr>
-            <w:cnfStyle w:val="001000000000" w:firstRow="0" w:lastRow="0" w:firstColumn="1" w:lastColumn="0" w:oddVBand="0" w:evenVBand="0" w:oddHBand="0" w:evenHBand="0" w:firstRowFirstColumn="0" w:firstRowLastColumn="0" w:lastRowFirstColumn="0" w:lastRowLastColumn="0"/>
-            <w:tcW w:w="8028" w:type="dxa"/>
-          </w:tcPr>
-          <w:p>
-            <w:pPr>
-              <w:pStyle w:val="Geenafstand"/>
-            </w:pPr>
-            <w:r>
-              <w:t>De gebruiker kan een game die andere gebruikers spelen bekijken.</w:t>
-            </w:r>
-          </w:p>
-        </w:tc>
-        <w:tc>
-          <w:tcPr>
-            <w:tcW w:w="1034" w:type="dxa"/>
-          </w:tcPr>
-          <w:p>
-            <w:pPr>
-              <w:pStyle w:val="Geenafstand"/>
-              <w:cnfStyle w:val="000000100000" w:firstRow="0" w:lastRow="0" w:firstColumn="0" w:lastColumn="0" w:oddVBand="0" w:evenVBand="0" w:oddHBand="1" w:evenHBand="0" w:firstRowFirstColumn="0" w:firstRowLastColumn="0" w:lastRowFirstColumn="0" w:lastRowLastColumn="0"/>
             </w:pPr>
             <w:r>
               <w:t>M</w:t>
@@ -597,7 +527,12 @@
               <w:t xml:space="preserve">Host </w:t>
             </w:r>
             <w:r>
-              <w:t>kan de map instellen</w:t>
+              <w:t>kan de m</w:t>
+            </w:r>
+            <w:bookmarkStart w:id="1" w:name="_GoBack"/>
+            <w:bookmarkEnd w:id="1"/>
+            <w:r>
+              <w:t>ap instellen</w:t>
             </w:r>
           </w:p>
         </w:tc>
@@ -723,8 +658,6 @@
             </w:r>
           </w:p>
         </w:tc>
-        <w:bookmarkStart w:id="2" w:name="_GoBack"/>
-        <w:bookmarkEnd w:id="2"/>
       </w:tr>
       <w:tr>
         <w:tc>
@@ -1129,6 +1062,7 @@
         <w:pStyle w:val="Kop1"/>
       </w:pPr>
       <w:r>
+        <w:lastRenderedPageBreak/>
         <w:t xml:space="preserve">Non-functionele </w:t>
       </w:r>
       <w:proofErr w:type="spellStart"/>
@@ -1625,9 +1559,94 @@
             <w:r>
               <w:t>De gebruiker</w:t>
             </w:r>
+            <w:commentRangeStart w:id="2"/>
+            <w:r>
+              <w:t xml:space="preserve"> </w:t>
+            </w:r>
+            <w:commentRangeEnd w:id="2"/>
+            <w:r>
+              <w:rPr>
+                <w:rStyle w:val="Verwijzingopmerking"/>
+                <w:b w:val="0"/>
+                <w:bCs w:val="0"/>
+              </w:rPr>
+              <w:commentReference w:id="2"/>
+            </w:r>
+            <w:r>
+              <w:t>kan zien of een game al begonnen is</w:t>
+            </w:r>
+          </w:p>
+        </w:tc>
+        <w:tc>
+          <w:tcPr>
+            <w:tcW w:w="1034" w:type="dxa"/>
+          </w:tcPr>
+          <w:p>
+            <w:pPr>
+              <w:pStyle w:val="Geenafstand"/>
+              <w:cnfStyle w:val="000000100000" w:firstRow="0" w:lastRow="0" w:firstColumn="0" w:lastColumn="0" w:oddVBand="0" w:evenVBand="0" w:oddHBand="1" w:evenHBand="0" w:firstRowFirstColumn="0" w:firstRowLastColumn="0" w:lastRowFirstColumn="0" w:lastRowLastColumn="0"/>
+            </w:pPr>
+            <w:r>
+              <w:t>S</w:t>
+            </w:r>
+          </w:p>
+        </w:tc>
+      </w:tr>
+      <w:tr>
+        <w:tc>
+          <w:tcPr>
+            <w:cnfStyle w:val="001000000000" w:firstRow="0" w:lastRow="0" w:firstColumn="1" w:lastColumn="0" w:oddVBand="0" w:evenVBand="0" w:oddHBand="0" w:evenHBand="0" w:firstRowFirstColumn="0" w:firstRowLastColumn="0" w:lastRowFirstColumn="0" w:lastRowLastColumn="0"/>
+            <w:tcW w:w="8028" w:type="dxa"/>
+          </w:tcPr>
+          <w:p>
+            <w:pPr>
+              <w:pStyle w:val="Geenafstand"/>
+              <w:tabs>
+                <w:tab w:val="left" w:pos="4365"/>
+              </w:tabs>
+            </w:pPr>
+            <w:r>
+              <w:t>Gebruikers in de lobby kunnen een lijst van actieve games/gamerooms zien</w:t>
+            </w:r>
+          </w:p>
+        </w:tc>
+        <w:tc>
+          <w:tcPr>
+            <w:tcW w:w="1034" w:type="dxa"/>
+          </w:tcPr>
+          <w:p>
+            <w:pPr>
+              <w:pStyle w:val="Geenafstand"/>
+              <w:cnfStyle w:val="000000000000" w:firstRow="0" w:lastRow="0" w:firstColumn="0" w:lastColumn="0" w:oddVBand="0" w:evenVBand="0" w:oddHBand="0" w:evenHBand="0" w:firstRowFirstColumn="0" w:firstRowLastColumn="0" w:lastRowFirstColumn="0" w:lastRowLastColumn="0"/>
+            </w:pPr>
+            <w:r>
+              <w:t>M</w:t>
+            </w:r>
+          </w:p>
+        </w:tc>
+      </w:tr>
+      <w:tr>
+        <w:trPr>
+          <w:cnfStyle w:val="000000100000" w:firstRow="0" w:lastRow="0" w:firstColumn="0" w:lastColumn="0" w:oddVBand="0" w:evenVBand="0" w:oddHBand="1" w:evenHBand="0" w:firstRowFirstColumn="0" w:firstRowLastColumn="0" w:lastRowFirstColumn="0" w:lastRowLastColumn="0"/>
+        </w:trPr>
+        <w:tc>
+          <w:tcPr>
+            <w:cnfStyle w:val="001000000000" w:firstRow="0" w:lastRow="0" w:firstColumn="1" w:lastColumn="0" w:oddVBand="0" w:evenVBand="0" w:oddHBand="0" w:evenHBand="0" w:firstRowFirstColumn="0" w:firstRowLastColumn="0" w:lastRowFirstColumn="0" w:lastRowLastColumn="0"/>
+            <w:tcW w:w="8028" w:type="dxa"/>
+          </w:tcPr>
+          <w:p>
+            <w:pPr>
+              <w:pStyle w:val="Geenafstand"/>
+              <w:tabs>
+                <w:tab w:val="left" w:pos="4365"/>
+              </w:tabs>
+            </w:pPr>
+            <w:r>
+              <w:t>De gebruiker kan z</w:t>
+            </w:r>
             <w:commentRangeStart w:id="3"/>
             <w:r>
-              <w:t xml:space="preserve"> </w:t>
+              <w:t>ien hoeveel mensen in een room zitten, of de game gestart is en hoelang de game (nog) duurt.</w:t>
             </w:r>
             <w:commentRangeEnd w:id="3"/>
             <w:r>
@@ -1638,9 +1657,6 @@
               </w:rPr>
               <w:commentReference w:id="3"/>
             </w:r>
-            <w:r>
-              <w:t>kan zien of een game al begonnen is</w:t>
-            </w:r>
           </w:p>
         </w:tc>
         <w:tc>
@@ -1651,39 +1667,6 @@
             <w:pPr>
               <w:pStyle w:val="Geenafstand"/>
               <w:cnfStyle w:val="000000100000" w:firstRow="0" w:lastRow="0" w:firstColumn="0" w:lastColumn="0" w:oddVBand="0" w:evenVBand="0" w:oddHBand="1" w:evenHBand="0" w:firstRowFirstColumn="0" w:firstRowLastColumn="0" w:lastRowFirstColumn="0" w:lastRowLastColumn="0"/>
-            </w:pPr>
-            <w:r>
-              <w:t>S</w:t>
-            </w:r>
-          </w:p>
-        </w:tc>
-      </w:tr>
-      <w:tr>
-        <w:tc>
-          <w:tcPr>
-            <w:cnfStyle w:val="001000000000" w:firstRow="0" w:lastRow="0" w:firstColumn="1" w:lastColumn="0" w:oddVBand="0" w:evenVBand="0" w:oddHBand="0" w:evenHBand="0" w:firstRowFirstColumn="0" w:firstRowLastColumn="0" w:lastRowFirstColumn="0" w:lastRowLastColumn="0"/>
-            <w:tcW w:w="8028" w:type="dxa"/>
-          </w:tcPr>
-          <w:p>
-            <w:pPr>
-              <w:pStyle w:val="Geenafstand"/>
-              <w:tabs>
-                <w:tab w:val="left" w:pos="4365"/>
-              </w:tabs>
-            </w:pPr>
-            <w:r>
-              <w:t>Gebruikers in de lobby kunnen een lijst van actieve games/gamerooms zien</w:t>
-            </w:r>
-          </w:p>
-        </w:tc>
-        <w:tc>
-          <w:tcPr>
-            <w:tcW w:w="1034" w:type="dxa"/>
-          </w:tcPr>
-          <w:p>
-            <w:pPr>
-              <w:pStyle w:val="Geenafstand"/>
-              <w:cnfStyle w:val="000000000000" w:firstRow="0" w:lastRow="0" w:firstColumn="0" w:lastColumn="0" w:oddVBand="0" w:evenVBand="0" w:oddHBand="0" w:evenHBand="0" w:firstRowFirstColumn="0" w:firstRowLastColumn="0" w:lastRowFirstColumn="0" w:lastRowLastColumn="0"/>
             </w:pPr>
             <w:r>
               <w:t>M</w:t>
@@ -2638,7 +2621,6 @@
     </w:tbl>
     <w:p>
       <w:r>
-        <w:lastRenderedPageBreak/>
         <w:br w:type="page"/>
       </w:r>
     </w:p>
@@ -3211,7 +3193,23 @@
       </w:r>
     </w:p>
   </w:comment>
-  <w:comment w:id="1" w:author="Beer,Patrick P.J.F. de" w:date="2015-09-14T08:35:00Z" w:initials="PdB">
+  <w:comment w:id="2" w:author="Beer,Patrick P.J.F. de" w:date="2015-09-14T08:38:00Z" w:initials="PdB">
+    <w:p>
+      <w:pPr>
+        <w:pStyle w:val="Tekstopmerking"/>
+      </w:pPr>
+      <w:r>
+        <w:rPr>
+          <w:rStyle w:val="Verwijzingopmerking"/>
+        </w:rPr>
+        <w:annotationRef/>
+      </w:r>
+      <w:r>
+        <w:t>Wie is “De gebruiker  ”</w:t>
+      </w:r>
+    </w:p>
+  </w:comment>
+  <w:comment w:id="3" w:author="Beer,Patrick P.J.F. de" w:date="2015-09-14T08:35:00Z" w:initials="PdB">
     <w:p>
       <w:pPr>
         <w:pStyle w:val="Tekstopmerking"/>
@@ -3227,30 +3225,14 @@
       </w:r>
     </w:p>
   </w:comment>
-  <w:comment w:id="3" w:author="Beer,Patrick P.J.F. de" w:date="2015-09-14T08:38:00Z" w:initials="PdB">
-    <w:p>
-      <w:pPr>
-        <w:pStyle w:val="Tekstopmerking"/>
-      </w:pPr>
-      <w:r>
-        <w:rPr>
-          <w:rStyle w:val="Verwijzingopmerking"/>
-        </w:rPr>
-        <w:annotationRef/>
-      </w:r>
-      <w:r>
-        <w:t>Wie is “De gebruiker  ”</w:t>
-      </w:r>
-    </w:p>
-  </w:comment>
 </w:comments>
 </file>
 
 <file path=word/commentsExtended.xml><?xml version="1.0" encoding="utf-8"?>
 <w15:commentsEx xmlns:wpc="http://schemas.microsoft.com/office/word/2010/wordprocessingCanvas" xmlns:mc="http://schemas.openxmlformats.org/markup-compatibility/2006" xmlns:o="urn:schemas-microsoft-com:office:office" xmlns:r="http://schemas.openxmlformats.org/officeDocument/2006/relationships" xmlns:m="http://schemas.openxmlformats.org/officeDocument/2006/math" xmlns:v="urn:schemas-microsoft-com:vml" xmlns:wp14="http://schemas.microsoft.com/office/word/2010/wordprocessingDrawing" xmlns:wp="http://schemas.openxmlformats.org/drawingml/2006/wordprocessingDrawing" xmlns:w10="urn:schemas-microsoft-com:office:word" xmlns:w="http://schemas.openxmlformats.org/wordprocessingml/2006/main" xmlns:w14="http://schemas.microsoft.com/office/word/2010/wordml" xmlns:w15="http://schemas.microsoft.com/office/word/2012/wordml" xmlns:wpg="http://schemas.microsoft.com/office/word/2010/wordprocessingGroup" xmlns:wpi="http://schemas.microsoft.com/office/word/2010/wordprocessingInk" xmlns:wne="http://schemas.microsoft.com/office/word/2006/wordml" xmlns:wps="http://schemas.microsoft.com/office/word/2010/wordprocessingShape" mc:Ignorable="w14 w15 wp14">
   <w15:commentEx w15:paraId="6695E4C9" w15:done="0"/>
-  <w15:commentEx w15:paraId="6097D993" w15:done="0"/>
   <w15:commentEx w15:paraId="41B57C19" w15:done="0"/>
+  <w15:commentEx w15:paraId="741A250F" w15:done="0"/>
 </w15:commentsEx>
 </file>
 
@@ -4180,7 +4162,7 @@
 </file>
 
 <file path=customXml/itemProps1.xml><?xml version="1.0" encoding="utf-8"?>
-<ds:datastoreItem xmlns:ds="http://schemas.openxmlformats.org/officeDocument/2006/customXml" ds:itemID="{C7DA2A4D-69C6-4D0A-8093-B3664119F9B0}">
+<ds:datastoreItem xmlns:ds="http://schemas.openxmlformats.org/officeDocument/2006/customXml" ds:itemID="{744CA598-5471-4FA1-8040-ACD47D0499E6}">
   <ds:schemaRefs>
     <ds:schemaRef ds:uri="http://schemas.openxmlformats.org/officeDocument/2006/bibliography"/>
   </ds:schemaRefs>

</xml_diff>